<commit_message>
Further works on the story
</commit_message>
<xml_diff>
--- a/Story/Notizen für Geschichte für Lands of Oblivion.docx
+++ b/Story/Notizen für Geschichte für Lands of Oblivion.docx
@@ -12,13 +12,27 @@
         <w:rPr>
           <w:lang w:val="de-DE"/>
         </w:rPr>
-        <w:t>Notizen für Geschichte für Lands o</w:t>
-      </w:r>
-      <w:r>
-        <w:rPr>
-          <w:lang w:val="de-DE"/>
-        </w:rPr>
-        <w:t>f Oblivion</w:t>
+        <w:t xml:space="preserve">Notizen für Geschichte für Lands </w:t>
+      </w:r>
+      <w:proofErr w:type="spellStart"/>
+      <w:r>
+        <w:rPr>
+          <w:lang w:val="de-DE"/>
+        </w:rPr>
+        <w:t>o</w:t>
+      </w:r>
+      <w:r>
+        <w:rPr>
+          <w:lang w:val="de-DE"/>
+        </w:rPr>
+        <w:t>f</w:t>
+      </w:r>
+      <w:proofErr w:type="spellEnd"/>
+      <w:r>
+        <w:rPr>
+          <w:lang w:val="de-DE"/>
+        </w:rPr>
+        <w:t xml:space="preserve"> Oblivion</w:t>
       </w:r>
     </w:p>
     <w:p>
@@ -50,10 +64,22 @@
         <w:rPr>
           <w:lang w:val="de-DE"/>
         </w:rPr>
-        <w:t>Panik am Anfang lässt sich durch zunehmende Schwärze auf dem Bildschirm darstellen. Ist der Bildschirm schwarz, ist das Spiel vorbei.</w:t>
-      </w:r>
-      <w:bookmarkStart w:id="0" w:name="_GoBack"/>
-      <w:bookmarkEnd w:id="0"/>
+        <w:t xml:space="preserve">Panik am Anfang lässt sich </w:t>
+      </w:r>
+      <w:proofErr w:type="gramStart"/>
+      <w:r>
+        <w:rPr>
+          <w:lang w:val="de-DE"/>
+        </w:rPr>
+        <w:t>durch zunehmende</w:t>
+      </w:r>
+      <w:proofErr w:type="gramEnd"/>
+      <w:r>
+        <w:rPr>
+          <w:lang w:val="de-DE"/>
+        </w:rPr>
+        <w:t xml:space="preserve"> Schwärze auf dem Bildschirm darstellen. Ist der Bildschirm schwarz, ist das Spiel vorbei.</w:t>
+      </w:r>
     </w:p>
     <w:p>
       <w:pPr>
@@ -65,7 +91,77 @@
         <w:rPr>
           <w:lang w:val="de-DE"/>
         </w:rPr>
-        <w:t>NPCs: spawnen einfach, ebenfalls ohne Erinnerung. Irgendwann findet Raggi einen NPC Spawner. Er findet es ekelhaft.</w:t>
+        <w:t xml:space="preserve">NPCs: </w:t>
+      </w:r>
+      <w:proofErr w:type="spellStart"/>
+      <w:r>
+        <w:rPr>
+          <w:lang w:val="de-DE"/>
+        </w:rPr>
+        <w:t>spawnen</w:t>
+      </w:r>
+      <w:proofErr w:type="spellEnd"/>
+      <w:r>
+        <w:rPr>
+          <w:lang w:val="de-DE"/>
+        </w:rPr>
+        <w:t xml:space="preserve"> einfach, ebenfalls oh</w:t>
+      </w:r>
+      <w:bookmarkStart w:id="0" w:name="_GoBack"/>
+      <w:bookmarkEnd w:id="0"/>
+      <w:r>
+        <w:rPr>
+          <w:lang w:val="de-DE"/>
+        </w:rPr>
+        <w:t xml:space="preserve">ne Erinnerung. Irgendwann findet </w:t>
+      </w:r>
+      <w:proofErr w:type="spellStart"/>
+      <w:r>
+        <w:rPr>
+          <w:lang w:val="de-DE"/>
+        </w:rPr>
+        <w:t>Raggi</w:t>
+      </w:r>
+      <w:proofErr w:type="spellEnd"/>
+      <w:r>
+        <w:rPr>
+          <w:lang w:val="de-DE"/>
+        </w:rPr>
+        <w:t xml:space="preserve"> einen NPC </w:t>
+      </w:r>
+      <w:proofErr w:type="spellStart"/>
+      <w:r>
+        <w:rPr>
+          <w:lang w:val="de-DE"/>
+        </w:rPr>
+        <w:t>Spawner</w:t>
+      </w:r>
+      <w:proofErr w:type="spellEnd"/>
+      <w:r>
+        <w:rPr>
+          <w:lang w:val="de-DE"/>
+        </w:rPr>
+        <w:t>. Er findet es ekelhaft.</w:t>
+      </w:r>
+      <w:r>
+        <w:rPr>
+          <w:lang w:val="de-DE"/>
+        </w:rPr>
+        <w:t xml:space="preserve"> Das Lagerfeuer am Anfang ist ein solcher </w:t>
+      </w:r>
+      <w:proofErr w:type="spellStart"/>
+      <w:r>
+        <w:rPr>
+          <w:lang w:val="de-DE"/>
+        </w:rPr>
+        <w:t>Spawner</w:t>
+      </w:r>
+      <w:proofErr w:type="spellEnd"/>
+      <w:r>
+        <w:rPr>
+          <w:lang w:val="de-DE"/>
+        </w:rPr>
+        <w:t>.</w:t>
       </w:r>
     </w:p>
     <w:p>
@@ -74,17 +170,53 @@
           <w:lang w:val="de-DE"/>
         </w:rPr>
       </w:pPr>
-      <w:r>
-        <w:rPr>
-          <w:lang w:val="de-DE"/>
-        </w:rPr>
-        <w:t>Raggi stirbt irgendwann in der Matrix. Dadurch, dass er stirbt, wird er einfach aus der Matrix ausgeklinkt, erhält jedoch nicht seine Erinnerungen zurück und so hilft er den Menschen in der Matrix, immer nach einer Möglichkeit suchend, sich wieder einzuklinken. Der Experimentator</w:t>
-      </w:r>
-      <w:r>
-        <w:rPr>
-          <w:lang w:val="de-DE"/>
-        </w:rPr>
-        <w:t xml:space="preserve"> versucht irgendwann sich die </w:t>
+      <w:proofErr w:type="spellStart"/>
+      <w:r>
+        <w:rPr>
+          <w:lang w:val="de-DE"/>
+        </w:rPr>
+        <w:t>Raggi</w:t>
+      </w:r>
+      <w:proofErr w:type="spellEnd"/>
+      <w:r>
+        <w:rPr>
+          <w:lang w:val="de-DE"/>
+        </w:rPr>
+        <w:t xml:space="preserve"> stirbt irgendwann in der Matrix. Dadurch, dass er stirbt, wird er einfach aus der Matrix ausgeklinkt, erhält jedoch nicht seine Erinnerungen zurück und so hilft er den Menschen in der Matrix, immer nach einer Möglichkeit suchend, sich wieder einzuklinken. Der Experimentator</w:t>
+      </w:r>
+      <w:r>
+        <w:rPr>
+          <w:lang w:val="de-DE"/>
+        </w:rPr>
+        <w:t xml:space="preserve"> versucht irgendwann die Matrix abzuschalten. Das klappt nicht, also versucht er sie zu zerstören. Das funktioniert auch nicht und so klinkt der Experimentator selber sich ein, </w:t>
+      </w:r>
+      <w:proofErr w:type="spellStart"/>
+      <w:r>
+        <w:rPr>
+          <w:lang w:val="de-DE"/>
+        </w:rPr>
+        <w:t>Raggi</w:t>
+      </w:r>
+      <w:proofErr w:type="spellEnd"/>
+      <w:r>
+        <w:rPr>
+          <w:lang w:val="de-DE"/>
+        </w:rPr>
+        <w:t xml:space="preserve"> kommt mit, ohne Wissen des Experimentators. Endschlacht ist ein Kampf gegen ein wildes Sammelsurium aus Zeiten mit dem Experimentator als </w:t>
+      </w:r>
+      <w:proofErr w:type="spellStart"/>
+      <w:r>
+        <w:rPr>
+          <w:lang w:val="de-DE"/>
+        </w:rPr>
+        <w:t>Endboss</w:t>
+      </w:r>
+      <w:proofErr w:type="spellEnd"/>
+      <w:r>
+        <w:rPr>
+          <w:lang w:val="de-DE"/>
+        </w:rPr>
+        <w:t>.</w:t>
       </w:r>
     </w:p>
     <w:sectPr>

</xml_diff>

<commit_message>
Further works on story
</commit_message>
<xml_diff>
--- a/Story/Notizen für Geschichte für Lands of Oblivion.docx
+++ b/Story/Notizen für Geschichte für Lands of Oblivion.docx
@@ -1,6 +1,6 @@
 
 <file path=word/document.xml><?xml version="1.0" encoding="utf-8"?>
-<w:document xmlns:wpc="http://schemas.microsoft.com/office/word/2010/wordprocessingCanvas" xmlns:cx="http://schemas.microsoft.com/office/drawing/2014/chartex" xmlns:mc="http://schemas.openxmlformats.org/markup-compatibility/2006" xmlns:o="urn:schemas-microsoft-com:office:office" xmlns:r="http://schemas.openxmlformats.org/officeDocument/2006/relationships" xmlns:m="http://schemas.openxmlformats.org/officeDocument/2006/math" xmlns:v="urn:schemas-microsoft-com:vml" xmlns:wp14="http://schemas.microsoft.com/office/word/2010/wordprocessingDrawing" xmlns:wp="http://schemas.openxmlformats.org/drawingml/2006/wordprocessingDrawing" xmlns:w10="urn:schemas-microsoft-com:office:word" xmlns:w="http://schemas.openxmlformats.org/wordprocessingml/2006/main" xmlns:w14="http://schemas.microsoft.com/office/word/2010/wordml" xmlns:w15="http://schemas.microsoft.com/office/word/2012/wordml" xmlns:w16se="http://schemas.microsoft.com/office/word/2015/wordml/symex" xmlns:wpg="http://schemas.microsoft.com/office/word/2010/wordprocessingGroup" xmlns:wpi="http://schemas.microsoft.com/office/word/2010/wordprocessingInk" xmlns:wne="http://schemas.microsoft.com/office/word/2006/wordml" xmlns:wps="http://schemas.microsoft.com/office/word/2010/wordprocessingShape" mc:Ignorable="w14 w15 w16se wp14">
+<w:document xmlns:wpc="http://schemas.microsoft.com/office/word/2010/wordprocessingCanvas" xmlns:cx="http://schemas.microsoft.com/office/drawing/2014/chartex" xmlns:cx1="http://schemas.microsoft.com/office/drawing/2015/9/8/chartex" xmlns:mc="http://schemas.openxmlformats.org/markup-compatibility/2006" xmlns:o="urn:schemas-microsoft-com:office:office" xmlns:r="http://schemas.openxmlformats.org/officeDocument/2006/relationships" xmlns:m="http://schemas.openxmlformats.org/officeDocument/2006/math" xmlns:v="urn:schemas-microsoft-com:vml" xmlns:wp14="http://schemas.microsoft.com/office/word/2010/wordprocessingDrawing" xmlns:wp="http://schemas.openxmlformats.org/drawingml/2006/wordprocessingDrawing" xmlns:w10="urn:schemas-microsoft-com:office:word" xmlns:w="http://schemas.openxmlformats.org/wordprocessingml/2006/main" xmlns:w14="http://schemas.microsoft.com/office/word/2010/wordml" xmlns:w15="http://schemas.microsoft.com/office/word/2012/wordml" xmlns:w16se="http://schemas.microsoft.com/office/word/2015/wordml/symex" xmlns:wpg="http://schemas.microsoft.com/office/word/2010/wordprocessingGroup" xmlns:wpi="http://schemas.microsoft.com/office/word/2010/wordprocessingInk" xmlns:wne="http://schemas.microsoft.com/office/word/2006/wordml" xmlns:wps="http://schemas.microsoft.com/office/word/2010/wordprocessingShape" mc:Ignorable="w14 w15 w16se wp14">
   <w:body>
     <w:p>
       <w:pPr>
@@ -105,29 +105,7 @@
         <w:rPr>
           <w:lang w:val="de-DE"/>
         </w:rPr>
-        <w:t xml:space="preserve"> einfach, ebenfalls oh</w:t>
-      </w:r>
-      <w:bookmarkStart w:id="0" w:name="_GoBack"/>
-      <w:bookmarkEnd w:id="0"/>
-      <w:r>
-        <w:rPr>
-          <w:lang w:val="de-DE"/>
-        </w:rPr>
-        <w:t xml:space="preserve">ne Erinnerung. Irgendwann findet </w:t>
-      </w:r>
-      <w:proofErr w:type="spellStart"/>
-      <w:r>
-        <w:rPr>
-          <w:lang w:val="de-DE"/>
-        </w:rPr>
-        <w:t>Raggi</w:t>
-      </w:r>
-      <w:proofErr w:type="spellEnd"/>
-      <w:r>
-        <w:rPr>
-          <w:lang w:val="de-DE"/>
-        </w:rPr>
-        <w:t xml:space="preserve"> einen NPC </w:t>
+        <w:t xml:space="preserve"> einfach, ebenfalls ohne Erinnerung. Irgendwann findet Raggi einen NPC </w:t>
       </w:r>
       <w:proofErr w:type="spellStart"/>
       <w:r>
@@ -170,54 +148,80 @@
           <w:lang w:val="de-DE"/>
         </w:rPr>
       </w:pPr>
+      <w:r>
+        <w:rPr>
+          <w:lang w:val="de-DE"/>
+        </w:rPr>
+        <w:t>Raggi muss umdrehen beim ersten Erkunden der Insel. Zwischensequenz: Er kehrt um und der Fluss wird in einer Kameradrehung gezeigt. Dadurch bekommt der Spieler Zweifel, ob dieser Fluss wirklich ein Bug ist oder gewollt.</w:t>
+      </w:r>
+    </w:p>
+    <w:p>
+      <w:pPr>
+        <w:rPr>
+          <w:lang w:val="de-DE"/>
+        </w:rPr>
+      </w:pPr>
+      <w:r>
+        <w:rPr>
+          <w:lang w:val="de-DE"/>
+        </w:rPr>
+        <w:t>Alle NPCs tragen Kleidung, die sich ihrem Job anpasst. Raggi ist nackt, merkt dies jedoch erst später.</w:t>
+      </w:r>
+    </w:p>
+    <w:p>
+      <w:pPr>
+        <w:rPr>
+          <w:lang w:val="de-DE"/>
+        </w:rPr>
+      </w:pPr>
+      <w:r>
+        <w:rPr>
+          <w:lang w:val="de-DE"/>
+        </w:rPr>
+        <w:t>Raggi stirbt irgendwann in der Matrix. Dadurch, dass er stirbt, wird er einfach aus der Matrix ausgeklinkt, erhält jedoch nicht seine Erinnerungen zurück und so hilft er den Menschen in der Matrix, immer nach einer Möglichkeit suchend, sich wieder einzuklinken. Der Experimentator</w:t>
+      </w:r>
+      <w:r>
+        <w:rPr>
+          <w:lang w:val="de-DE"/>
+        </w:rPr>
+        <w:t xml:space="preserve"> versucht irgendwann die Matrix abzuschalten. Das klappt nicht, also versucht er sie zu zerstören. Das funktioniert auch nicht und so klinkt der Experimentator selber sich ein, Raggi kommt mit, ohne Wissen des Experimentators. Endschlacht ist ein Kampf gegen ein wildes Sammelsurium aus Zeiten mit dem Experimentator als </w:t>
+      </w:r>
       <w:proofErr w:type="spellStart"/>
       <w:r>
         <w:rPr>
           <w:lang w:val="de-DE"/>
         </w:rPr>
-        <w:t>Raggi</w:t>
+        <w:t>Endboss</w:t>
       </w:r>
       <w:proofErr w:type="spellEnd"/>
       <w:r>
         <w:rPr>
           <w:lang w:val="de-DE"/>
         </w:rPr>
-        <w:t xml:space="preserve"> stirbt irgendwann in der Matrix. Dadurch, dass er stirbt, wird er einfach aus der Matrix ausgeklinkt, erhält jedoch nicht seine Erinnerungen zurück und so hilft er den Menschen in der Matrix, immer nach einer Möglichkeit suchend, sich wieder einzuklinken. Der Experimentator</w:t>
-      </w:r>
-      <w:r>
-        <w:rPr>
-          <w:lang w:val="de-DE"/>
-        </w:rPr>
-        <w:t xml:space="preserve"> versucht irgendwann die Matrix abzuschalten. Das klappt nicht, also versucht er sie zu zerstören. Das funktioniert auch nicht und so klinkt der Experimentator selber sich ein, </w:t>
-      </w:r>
-      <w:proofErr w:type="spellStart"/>
-      <w:r>
-        <w:rPr>
-          <w:lang w:val="de-DE"/>
-        </w:rPr>
-        <w:t>Raggi</w:t>
-      </w:r>
-      <w:proofErr w:type="spellEnd"/>
-      <w:r>
-        <w:rPr>
-          <w:lang w:val="de-DE"/>
-        </w:rPr>
-        <w:t xml:space="preserve"> kommt mit, ohne Wissen des Experimentators. Endschlacht ist ein Kampf gegen ein wildes Sammelsurium aus Zeiten mit dem Experimentator als </w:t>
-      </w:r>
-      <w:proofErr w:type="spellStart"/>
-      <w:r>
-        <w:rPr>
-          <w:lang w:val="de-DE"/>
-        </w:rPr>
-        <w:t>Endboss</w:t>
-      </w:r>
-      <w:proofErr w:type="spellEnd"/>
-      <w:r>
-        <w:rPr>
-          <w:lang w:val="de-DE"/>
-        </w:rPr>
         <w:t>.</w:t>
       </w:r>
+    </w:p>
+    <w:p>
+      <w:pPr>
+        <w:rPr>
+          <w:lang w:val="de-DE"/>
+        </w:rPr>
+      </w:pPr>
+    </w:p>
+    <w:p>
+      <w:pPr>
+        <w:rPr>
+          <w:lang w:val="de-DE"/>
+        </w:rPr>
+      </w:pPr>
+      <w:r>
+        <w:rPr>
+          <w:lang w:val="de-DE"/>
+        </w:rPr>
+        <w:t>Anzahl NPCs: 11</w:t>
+      </w:r>
+      <w:bookmarkStart w:id="0" w:name="_GoBack"/>
+      <w:bookmarkEnd w:id="0"/>
     </w:p>
     <w:sectPr>
       <w:pgSz w:w="11906" w:h="16838"/>

</xml_diff>

<commit_message>
Guess what...further works at the story
</commit_message>
<xml_diff>
--- a/Story/Notizen für Geschichte für Lands of Oblivion.docx
+++ b/Story/Notizen für Geschichte für Lands of Oblivion.docx
@@ -200,6 +200,14 @@
         </w:rPr>
         <w:t>.</w:t>
       </w:r>
+      <w:r>
+        <w:rPr>
+          <w:lang w:val="de-DE"/>
+        </w:rPr>
+        <w:t xml:space="preserve"> Server nicht zerstören, da sich Matrix schon auf mehrere ausgebreitet hat. Es wäre ein zu großer Schaden.</w:t>
+      </w:r>
+      <w:bookmarkStart w:id="0" w:name="_GoBack"/>
+      <w:bookmarkEnd w:id="0"/>
     </w:p>
     <w:p>
       <w:pPr>
@@ -220,8 +228,6 @@
         </w:rPr>
         <w:t>Anzahl NPCs: 11</w:t>
       </w:r>
-      <w:bookmarkStart w:id="0" w:name="_GoBack"/>
-      <w:bookmarkEnd w:id="0"/>
     </w:p>
     <w:sectPr>
       <w:pgSz w:w="11906" w:h="16838"/>

</xml_diff>